<commit_message>
Code Park 1 - Módulo JavaScript I
</commit_message>
<xml_diff>
--- a/Code Park I - JS I.docx
+++ b/Code Park I - JS I.docx
@@ -5,6 +5,7 @@
     <w:p>
       <w:pPr>
         <w:spacing w:after="0" w:line="240" w:lineRule="auto"/>
+        <w:jc w:val="both"/>
         <w:rPr>
           <w:rFonts w:ascii="Roboto" w:eastAsia="Times New Roman" w:hAnsi="Roboto" w:cs="Times New Roman"/>
           <w:color w:val="0D0D0D" w:themeColor="text1" w:themeTint="F2"/>
@@ -40,6 +41,7 @@
     <w:p>
       <w:pPr>
         <w:spacing w:after="0" w:line="240" w:lineRule="auto"/>
+        <w:jc w:val="both"/>
         <w:rPr>
           <w:rFonts w:ascii="Roboto" w:eastAsia="Times New Roman" w:hAnsi="Roboto" w:cs="Times New Roman"/>
           <w:color w:val="0D0D0D" w:themeColor="text1" w:themeTint="F2"/>
@@ -64,6 +66,7 @@
     <w:p>
       <w:pPr>
         <w:spacing w:after="0" w:line="240" w:lineRule="auto"/>
+        <w:jc w:val="both"/>
         <w:rPr>
           <w:rFonts w:ascii="Roboto" w:eastAsia="Times New Roman" w:hAnsi="Roboto" w:cs="Times New Roman"/>
           <w:color w:val="0D0D0D" w:themeColor="text1" w:themeTint="F2"/>
@@ -77,6 +80,7 @@
     <w:p>
       <w:pPr>
         <w:spacing w:after="0" w:line="240" w:lineRule="auto"/>
+        <w:jc w:val="both"/>
         <w:rPr>
           <w:rFonts w:ascii="Roboto" w:eastAsia="Times New Roman" w:hAnsi="Roboto" w:cs="Times New Roman"/>
           <w:color w:val="0D0D0D" w:themeColor="text1" w:themeTint="F2"/>
@@ -127,6 +131,7 @@
     <w:p>
       <w:pPr>
         <w:spacing w:after="0" w:line="240" w:lineRule="auto"/>
+        <w:jc w:val="both"/>
         <w:rPr>
           <w:rFonts w:ascii="Roboto" w:eastAsia="Times New Roman" w:hAnsi="Roboto" w:cs="Times New Roman"/>
           <w:color w:val="0D0D0D" w:themeColor="text1" w:themeTint="F2"/>
@@ -140,6 +145,7 @@
     <w:p>
       <w:pPr>
         <w:spacing w:after="0" w:line="240" w:lineRule="auto"/>
+        <w:jc w:val="both"/>
         <w:rPr>
           <w:rFonts w:ascii="Times New Roman" w:eastAsia="Times New Roman" w:hAnsi="Times New Roman" w:cs="Times New Roman"/>
           <w:color w:val="0D0D0D" w:themeColor="text1" w:themeTint="F2"/>
@@ -159,83 +165,102 @@
         </w:rPr>
         <w:t xml:space="preserve">Tira um print de alguma seção de uma página web na qual você tenha identificado o possível uso do </w:t>
       </w:r>
-      <w:proofErr w:type="spellStart"/>
-      <w:r>
-        <w:rPr>
-          <w:rFonts w:ascii="Roboto" w:eastAsia="Times New Roman" w:hAnsi="Roboto" w:cs="Times New Roman"/>
-          <w:color w:val="0D0D0D" w:themeColor="text1" w:themeTint="F2"/>
-          <w:sz w:val="21"/>
-          <w:szCs w:val="21"/>
-          <w:shd w:val="clear" w:color="auto" w:fill="FFFFFF"/>
-          <w:lang w:eastAsia="pt-BR"/>
-        </w:rPr>
-        <w:t>JavaScript</w:t>
-      </w:r>
-      <w:proofErr w:type="spellEnd"/>
-      <w:r>
-        <w:rPr>
-          <w:rFonts w:ascii="Roboto" w:eastAsia="Times New Roman" w:hAnsi="Roboto" w:cs="Times New Roman"/>
-          <w:color w:val="0D0D0D" w:themeColor="text1" w:themeTint="F2"/>
-          <w:sz w:val="21"/>
-          <w:szCs w:val="21"/>
-          <w:shd w:val="clear" w:color="auto" w:fill="FFFFFF"/>
-          <w:lang w:eastAsia="pt-BR"/>
-        </w:rPr>
-        <w:t xml:space="preserve"> para implementar uma </w:t>
-      </w:r>
-      <w:proofErr w:type="spellStart"/>
-      <w:r>
-        <w:rPr>
-          <w:rFonts w:ascii="Roboto" w:eastAsia="Times New Roman" w:hAnsi="Roboto" w:cs="Times New Roman"/>
-          <w:color w:val="0D0D0D" w:themeColor="text1" w:themeTint="F2"/>
-          <w:sz w:val="21"/>
-          <w:szCs w:val="21"/>
-          <w:shd w:val="clear" w:color="auto" w:fill="FFFFFF"/>
-          <w:lang w:eastAsia="pt-BR"/>
-        </w:rPr>
-        <w:t>funcionalidadeatravés</w:t>
-      </w:r>
-      <w:proofErr w:type="spellEnd"/>
-      <w:r>
-        <w:rPr>
-          <w:rFonts w:ascii="Roboto" w:eastAsia="Times New Roman" w:hAnsi="Roboto" w:cs="Times New Roman"/>
-          <w:color w:val="0D0D0D" w:themeColor="text1" w:themeTint="F2"/>
-          <w:sz w:val="21"/>
-          <w:szCs w:val="21"/>
-          <w:shd w:val="clear" w:color="auto" w:fill="FFFFFF"/>
-          <w:lang w:eastAsia="pt-BR"/>
-        </w:rPr>
-        <w:t xml:space="preserve"> da interação do usuário(em </w:t>
-      </w:r>
-      <w:proofErr w:type="spellStart"/>
-      <w:r>
-        <w:rPr>
-          <w:rFonts w:ascii="Roboto" w:eastAsia="Times New Roman" w:hAnsi="Roboto" w:cs="Times New Roman"/>
-          <w:color w:val="0D0D0D" w:themeColor="text1" w:themeTint="F2"/>
-          <w:sz w:val="21"/>
-          <w:szCs w:val="21"/>
-          <w:shd w:val="clear" w:color="auto" w:fill="FFFFFF"/>
-          <w:lang w:eastAsia="pt-BR"/>
-        </w:rPr>
-        <w:t>outraspalavras</w:t>
-      </w:r>
-      <w:proofErr w:type="spellEnd"/>
-      <w:r>
-        <w:rPr>
-          <w:rFonts w:ascii="Roboto" w:eastAsia="Times New Roman" w:hAnsi="Roboto" w:cs="Times New Roman"/>
-          <w:color w:val="0D0D0D" w:themeColor="text1" w:themeTint="F2"/>
-          <w:sz w:val="21"/>
-          <w:szCs w:val="21"/>
-          <w:shd w:val="clear" w:color="auto" w:fill="FFFFFF"/>
-          <w:lang w:eastAsia="pt-BR"/>
-        </w:rPr>
-        <w:t>, algo que não daria para fazer apenas com HTML e CSS).</w:t>
+      <w:r>
+        <w:rPr>
+          <w:rFonts w:ascii="Roboto" w:eastAsia="Times New Roman" w:hAnsi="Roboto" w:cs="Times New Roman"/>
+          <w:color w:val="0D0D0D" w:themeColor="text1" w:themeTint="F2"/>
+          <w:sz w:val="21"/>
+          <w:szCs w:val="21"/>
+          <w:shd w:val="clear" w:color="auto" w:fill="FFFFFF"/>
+          <w:lang w:eastAsia="pt-BR"/>
+        </w:rPr>
+        <w:t>Javascript</w:t>
+      </w:r>
+      <w:r>
+        <w:rPr>
+          <w:rFonts w:ascii="Roboto" w:eastAsia="Times New Roman" w:hAnsi="Roboto" w:cs="Times New Roman"/>
+          <w:color w:val="0D0D0D" w:themeColor="text1" w:themeTint="F2"/>
+          <w:sz w:val="21"/>
+          <w:szCs w:val="21"/>
+          <w:shd w:val="clear" w:color="auto" w:fill="FFFFFF"/>
+          <w:lang w:eastAsia="pt-BR"/>
+        </w:rPr>
+        <w:t xml:space="preserve"> para implementar uma funcionalidade</w:t>
+      </w:r>
+      <w:r>
+        <w:rPr>
+          <w:rFonts w:ascii="Roboto" w:eastAsia="Times New Roman" w:hAnsi="Roboto" w:cs="Times New Roman"/>
+          <w:color w:val="0D0D0D" w:themeColor="text1" w:themeTint="F2"/>
+          <w:sz w:val="21"/>
+          <w:szCs w:val="21"/>
+          <w:shd w:val="clear" w:color="auto" w:fill="FFFFFF"/>
+          <w:lang w:eastAsia="pt-BR"/>
+        </w:rPr>
+        <w:t xml:space="preserve"> </w:t>
+      </w:r>
+      <w:r>
+        <w:rPr>
+          <w:rFonts w:ascii="Roboto" w:eastAsia="Times New Roman" w:hAnsi="Roboto" w:cs="Times New Roman"/>
+          <w:color w:val="0D0D0D" w:themeColor="text1" w:themeTint="F2"/>
+          <w:sz w:val="21"/>
+          <w:szCs w:val="21"/>
+          <w:shd w:val="clear" w:color="auto" w:fill="FFFFFF"/>
+          <w:lang w:eastAsia="pt-BR"/>
+        </w:rPr>
+        <w:t xml:space="preserve">através da interação do </w:t>
+      </w:r>
+      <w:proofErr w:type="gramStart"/>
+      <w:r>
+        <w:rPr>
+          <w:rFonts w:ascii="Roboto" w:eastAsia="Times New Roman" w:hAnsi="Roboto" w:cs="Times New Roman"/>
+          <w:color w:val="0D0D0D" w:themeColor="text1" w:themeTint="F2"/>
+          <w:sz w:val="21"/>
+          <w:szCs w:val="21"/>
+          <w:shd w:val="clear" w:color="auto" w:fill="FFFFFF"/>
+          <w:lang w:eastAsia="pt-BR"/>
+        </w:rPr>
+        <w:t>usuário(</w:t>
+      </w:r>
+      <w:proofErr w:type="gramEnd"/>
+      <w:r>
+        <w:rPr>
+          <w:rFonts w:ascii="Roboto" w:eastAsia="Times New Roman" w:hAnsi="Roboto" w:cs="Times New Roman"/>
+          <w:color w:val="0D0D0D" w:themeColor="text1" w:themeTint="F2"/>
+          <w:sz w:val="21"/>
+          <w:szCs w:val="21"/>
+          <w:shd w:val="clear" w:color="auto" w:fill="FFFFFF"/>
+          <w:lang w:eastAsia="pt-BR"/>
+        </w:rPr>
+        <w:t>em outras</w:t>
+      </w:r>
+      <w:r>
+        <w:rPr>
+          <w:rFonts w:ascii="Roboto" w:eastAsia="Times New Roman" w:hAnsi="Roboto" w:cs="Times New Roman"/>
+          <w:color w:val="0D0D0D" w:themeColor="text1" w:themeTint="F2"/>
+          <w:sz w:val="21"/>
+          <w:szCs w:val="21"/>
+          <w:shd w:val="clear" w:color="auto" w:fill="FFFFFF"/>
+          <w:lang w:eastAsia="pt-BR"/>
+        </w:rPr>
+        <w:t xml:space="preserve"> </w:t>
+      </w:r>
+      <w:r>
+        <w:rPr>
+          <w:rFonts w:ascii="Roboto" w:eastAsia="Times New Roman" w:hAnsi="Roboto" w:cs="Times New Roman"/>
+          <w:color w:val="0D0D0D" w:themeColor="text1" w:themeTint="F2"/>
+          <w:sz w:val="21"/>
+          <w:szCs w:val="21"/>
+          <w:shd w:val="clear" w:color="auto" w:fill="FFFFFF"/>
+          <w:lang w:eastAsia="pt-BR"/>
+        </w:rPr>
+        <w:t>palavras, algo que não daria para fazer apenas com HTML e CSS).</w:t>
       </w:r>
     </w:p>
     <w:p>
       <w:pPr>
         <w:shd w:val="clear" w:color="auto" w:fill="FFFFFF"/>
         <w:spacing w:after="0" w:line="240" w:lineRule="auto"/>
+        <w:jc w:val="both"/>
         <w:rPr>
           <w:rFonts w:ascii="Roboto" w:eastAsia="Times New Roman" w:hAnsi="Roboto" w:cs="Times New Roman"/>
           <w:color w:val="0D0D0D" w:themeColor="text1" w:themeTint="F2"/>
@@ -249,45 +274,24 @@
       <w:pPr>
         <w:shd w:val="clear" w:color="auto" w:fill="FFFFFF"/>
         <w:spacing w:after="0" w:line="240" w:lineRule="auto"/>
-        <w:rPr>
-          <w:rFonts w:ascii="Roboto" w:eastAsia="Times New Roman" w:hAnsi="Roboto" w:cs="Times New Roman"/>
-          <w:color w:val="0D0D0D" w:themeColor="text1" w:themeTint="F2"/>
-          <w:sz w:val="21"/>
-          <w:szCs w:val="21"/>
-          <w:lang w:eastAsia="pt-BR"/>
-        </w:rPr>
-      </w:pPr>
-      <w:r>
-        <w:rPr>
-          <w:rFonts w:ascii="Roboto" w:eastAsia="Times New Roman" w:hAnsi="Roboto" w:cs="Times New Roman"/>
-          <w:color w:val="0D0D0D" w:themeColor="text1" w:themeTint="F2"/>
-          <w:sz w:val="21"/>
-          <w:szCs w:val="21"/>
-          <w:u w:val="single"/>
-          <w:lang w:eastAsia="pt-BR"/>
-        </w:rPr>
-        <w:t xml:space="preserve">Sem a </w:t>
-      </w:r>
-      <w:r>
-        <w:rPr>
-          <w:rFonts w:ascii="Roboto" w:eastAsia="Times New Roman" w:hAnsi="Roboto" w:cs="Times New Roman"/>
-          <w:color w:val="0D0D0D" w:themeColor="text1" w:themeTint="F2"/>
-          <w:sz w:val="21"/>
-          <w:szCs w:val="21"/>
-          <w:lang w:eastAsia="pt-BR"/>
-        </w:rPr>
-        <w:t>necessidade</w:t>
-      </w:r>
-      <w:r>
-        <w:rPr>
-          <w:rFonts w:ascii="Roboto" w:eastAsia="Times New Roman" w:hAnsi="Roboto" w:cs="Times New Roman"/>
-          <w:color w:val="0D0D0D" w:themeColor="text1" w:themeTint="F2"/>
-          <w:sz w:val="21"/>
-          <w:szCs w:val="21"/>
-          <w:u w:val="single"/>
-          <w:lang w:eastAsia="pt-BR"/>
-        </w:rPr>
-        <w:t xml:space="preserve"> de inspecionar o elemento web</w:t>
+        <w:jc w:val="both"/>
+        <w:rPr>
+          <w:rFonts w:ascii="Roboto" w:eastAsia="Times New Roman" w:hAnsi="Roboto" w:cs="Times New Roman"/>
+          <w:color w:val="0D0D0D" w:themeColor="text1" w:themeTint="F2"/>
+          <w:sz w:val="21"/>
+          <w:szCs w:val="21"/>
+          <w:lang w:eastAsia="pt-BR"/>
+        </w:rPr>
+      </w:pPr>
+      <w:r>
+        <w:rPr>
+          <w:rFonts w:ascii="Roboto" w:eastAsia="Times New Roman" w:hAnsi="Roboto" w:cs="Times New Roman"/>
+          <w:color w:val="0D0D0D" w:themeColor="text1" w:themeTint="F2"/>
+          <w:sz w:val="21"/>
+          <w:szCs w:val="21"/>
+          <w:lang w:eastAsia="pt-BR"/>
+        </w:rPr>
+        <w:t>Sem a necessidade de inspecionar o elemento web</w:t>
       </w:r>
       <w:r>
         <w:rPr>
@@ -304,6 +308,7 @@
       <w:pPr>
         <w:shd w:val="clear" w:color="auto" w:fill="FFFFFF"/>
         <w:spacing w:after="0" w:line="240" w:lineRule="auto"/>
+        <w:jc w:val="both"/>
         <w:rPr>
           <w:rFonts w:ascii="Roboto" w:eastAsia="Times New Roman" w:hAnsi="Roboto" w:cs="Times New Roman"/>
           <w:color w:val="0D0D0D" w:themeColor="text1" w:themeTint="F2"/>
@@ -317,6 +322,7 @@
       <w:pPr>
         <w:shd w:val="clear" w:color="auto" w:fill="FFFFFF"/>
         <w:spacing w:after="0" w:line="240" w:lineRule="auto"/>
+        <w:jc w:val="both"/>
         <w:rPr>
           <w:rFonts w:ascii="Roboto" w:eastAsia="Times New Roman" w:hAnsi="Roboto" w:cs="Times New Roman"/>
           <w:b/>
@@ -344,6 +350,7 @@
       <w:pPr>
         <w:shd w:val="clear" w:color="auto" w:fill="FFFFFF"/>
         <w:spacing w:after="0" w:line="240" w:lineRule="auto"/>
+        <w:jc w:val="both"/>
         <w:rPr>
           <w:rFonts w:ascii="Roboto" w:eastAsia="Times New Roman" w:hAnsi="Roboto" w:cs="Times New Roman"/>
           <w:color w:val="680094"/>
@@ -354,6 +361,9 @@
       </w:pPr>
     </w:p>
     <w:p>
+      <w:pPr>
+        <w:jc w:val="both"/>
+      </w:pPr>
       <w:r>
         <w:rPr>
           <w:noProof/>
@@ -395,18 +405,31 @@
         </w:drawing>
       </w:r>
     </w:p>
-    <w:p/>
-    <w:p>
+    <w:p>
+      <w:pPr>
+        <w:jc w:val="both"/>
+      </w:pPr>
+    </w:p>
+    <w:p>
+      <w:pPr>
+        <w:jc w:val="both"/>
+      </w:pPr>
       <w:r>
         <w:t>Ao acessar o aplicativo por qualquer dispositivo, tem a barra de navegação para a escolha do que deseja assistir com a opção de busca, preferidos e o assinante.</w:t>
       </w:r>
     </w:p>
     <w:p>
+      <w:pPr>
+        <w:jc w:val="both"/>
+      </w:pPr>
       <w:r>
         <w:t>Ao selecionar:</w:t>
       </w:r>
     </w:p>
     <w:p>
+      <w:pPr>
+        <w:jc w:val="both"/>
+      </w:pPr>
       <w:r>
         <w:rPr>
           <w:b/>
@@ -415,18 +438,27 @@
         <w:t>Ao vivo</w:t>
       </w:r>
       <w:r>
-        <w:t>,  o aplicativo mostra os canais assistidos recentemente oferecendo ao usuário um acesso mais rápido ao conteúdo que deseja continuar assistindo. Caso contrário, o usuário pode continuar navegando pela lista completa de canais disponível em seu pacote até encontrar o programa que deseja assistir</w:t>
+        <w:t xml:space="preserve">: </w:t>
+      </w:r>
+      <w:r>
+        <w:t>o aplicativo mostra os canais assistidos recentemente oferecendo ao usuário um acesso mais rápido ao conteúdo que deseja continuar assistindo. Caso contrário, o usuário pode continuar navegando pela lista completa de canais disponível em seu pacote até encontrar o programa que deseja assistir</w:t>
       </w:r>
       <w:r>
         <w:t>;</w:t>
       </w:r>
     </w:p>
     <w:p>
+      <w:pPr>
+        <w:jc w:val="both"/>
+      </w:pPr>
       <w:r>
         <w:t>Exceto para o computador, os demais dispositivos contam com uma barra lateral onde o usuário ainda pode escolher uma categoria para facilitar a navegação entre os canais, facilitando essa busca.</w:t>
       </w:r>
     </w:p>
     <w:p>
+      <w:pPr>
+        <w:jc w:val="both"/>
+      </w:pPr>
       <w:r>
         <w:rPr>
           <w:b/>
@@ -442,10 +474,18 @@
         <w:t>:</w:t>
       </w:r>
       <w:r>
-        <w:t xml:space="preserve"> o usuário pode visualizar todo o conteúdo classificado por categoria tais como: canal, séries, filmes, etc..</w:t>
-      </w:r>
-    </w:p>
-    <w:p>
+        <w:t xml:space="preserve"> o usuário pode visualizar todo o conteúdo classificado por categoria tais como: canal, séries, filmes, </w:t>
+      </w:r>
+      <w:proofErr w:type="gramStart"/>
+      <w:r>
+        <w:t>etc..</w:t>
+      </w:r>
+      <w:proofErr w:type="gramEnd"/>
+    </w:p>
+    <w:p>
+      <w:pPr>
+        <w:jc w:val="both"/>
+      </w:pPr>
       <w:r>
         <w:rPr>
           <w:b/>
@@ -464,6 +504,9 @@
       </w:r>
     </w:p>
     <w:p>
+      <w:pPr>
+        <w:jc w:val="both"/>
+      </w:pPr>
       <w:r>
         <w:rPr>
           <w:b/>
@@ -479,13 +522,13 @@
         <w:t>o usuário</w:t>
       </w:r>
       <w:r>
-        <w:t xml:space="preserve"> tem opção dos canais para essa faixa etária ao vivo ou do catálogo</w:t>
-      </w:r>
-      <w:r>
-        <w:t xml:space="preserve"> classificado por categorias como: filmes, séries, para você, para assistir em família, etc...</w:t>
-      </w:r>
-    </w:p>
-    <w:p>
+        <w:t xml:space="preserve"> tem opção dos canais para essa faixa etária ao vivo ou do catálogo classificado por categorias como: filmes, séries, para você, para assistir em família, etc...</w:t>
+      </w:r>
+    </w:p>
+    <w:p>
+      <w:pPr>
+        <w:jc w:val="both"/>
+      </w:pPr>
       <w:r>
         <w:rPr>
           <w:b/>
@@ -498,6 +541,9 @@
       </w:r>
     </w:p>
     <w:p>
+      <w:pPr>
+        <w:jc w:val="both"/>
+      </w:pPr>
       <w:r>
         <w:rPr>
           <w:b/>
@@ -510,6 +556,9 @@
       </w:r>
     </w:p>
     <w:p>
+      <w:pPr>
+        <w:jc w:val="both"/>
+      </w:pPr>
       <w:r>
         <w:rPr>
           <w:b/>
@@ -522,17 +571,31 @@
       </w:r>
     </w:p>
     <w:p>
+      <w:pPr>
+        <w:jc w:val="both"/>
+      </w:pPr>
       <w:r>
         <w:t xml:space="preserve">Todas as sugestões de conteúdo são baseadas nas escolhas feitas pelo usuário ao longo de sua permanência no aplicativo. </w:t>
       </w:r>
     </w:p>
-    <w:p/>
-    <w:p>
+    <w:p>
+      <w:pPr>
+        <w:jc w:val="both"/>
+      </w:pPr>
+    </w:p>
+    <w:p>
+      <w:pPr>
+        <w:jc w:val="both"/>
+      </w:pPr>
       <w:r>
         <w:t xml:space="preserve"> </w:t>
       </w:r>
     </w:p>
-    <w:p/>
+    <w:p>
+      <w:pPr>
+        <w:jc w:val="both"/>
+      </w:pPr>
+    </w:p>
     <w:sectPr>
       <w:pgSz w:w="11907" w:h="16840" w:code="9"/>
       <w:pgMar w:top="1417" w:right="1701" w:bottom="1417" w:left="1701" w:header="709" w:footer="709" w:gutter="567"/>

</xml_diff>